<commit_message>
Changes to SAS files and guidance to reflect addition of Inputs and Outputs folders.
</commit_message>
<xml_diff>
--- a/R Weighting Guidance MUST READ/Guidance A25056644.docx
+++ b/R Weighting Guidance MUST READ/Guidance A25056644.docx
@@ -120,49 +120,201 @@
     </w:p>
     <w:p/>
     <w:p>
+      <w:pPr>
+        <w:rPr>
+          <w:rStyle w:val="IntenseReference"/>
+        </w:rPr>
+      </w:pPr>
+      <w:proofErr w:type="spellStart"/>
+      <w:r>
+        <w:rPr>
+          <w:rStyle w:val="IntenseReference"/>
+        </w:rPr>
+        <w:t>Gi</w:t>
+      </w:r>
+      <w:r>
+        <w:rPr>
+          <w:rStyle w:val="IntenseReference"/>
+        </w:rPr>
+        <w:t>thub</w:t>
+      </w:r>
+      <w:proofErr w:type="spellEnd"/>
+      <w:r>
+        <w:rPr>
+          <w:rStyle w:val="IntenseReference"/>
+        </w:rPr>
+        <w:t xml:space="preserve"> </w:t>
+      </w:r>
+      <w:r>
+        <w:rPr>
+          <w:rStyle w:val="IntenseReference"/>
+        </w:rPr>
+        <w:t>Template Download</w:t>
+      </w:r>
+    </w:p>
+    <w:p>
+      <w:pPr>
+        <w:rPr>
+          <w:rStyle w:val="IntenseReference"/>
+        </w:rPr>
+      </w:pPr>
+    </w:p>
+    <w:p>
+      <w:pPr>
+        <w:rPr>
+          <w:rStyle w:val="IntenseReference"/>
+        </w:rPr>
+      </w:pPr>
+      <w:r>
+        <w:t>The following assumes that you have Git and Git Bash installed and setup.</w:t>
+      </w:r>
+      <w:r>
+        <w:t xml:space="preserve"> </w:t>
+      </w:r>
+      <w:r>
+        <w:t>See instructions here and here if that’s not the case.</w:t>
+      </w:r>
+    </w:p>
+    <w:p>
+      <w:pPr>
+        <w:rPr>
+          <w:rStyle w:val="IntenseReference"/>
+        </w:rPr>
+      </w:pPr>
+    </w:p>
+    <w:p>
+      <w:pPr>
+        <w:rPr>
+          <w:b/>
+          <w:bCs/>
+          <w:smallCaps/>
+          <w:color w:val="5B9BD5" w:themeColor="accent1"/>
+          <w:spacing w:val="5"/>
+        </w:rPr>
+      </w:pPr>
+      <w:r>
+        <w:t xml:space="preserve">In a File </w:t>
+      </w:r>
+      <w:r>
+        <w:t>browser</w:t>
+      </w:r>
+      <w:r>
+        <w:t xml:space="preserve"> window, navigate to </w:t>
+      </w:r>
+      <w:r>
+        <w:t xml:space="preserve">the </w:t>
+      </w:r>
+      <w:proofErr w:type="spellStart"/>
+      <w:r>
+        <w:t>seerad</w:t>
+      </w:r>
+      <w:proofErr w:type="spellEnd"/>
+      <w:r>
+        <w:t>/</w:t>
+      </w:r>
+      <w:proofErr w:type="spellStart"/>
+      <w:r>
+        <w:t>fas</w:t>
+      </w:r>
+      <w:proofErr w:type="spellEnd"/>
+      <w:r>
+        <w:t>/</w:t>
+      </w:r>
+      <w:proofErr w:type="spellStart"/>
+      <w:r>
+        <w:t>raw_data</w:t>
+      </w:r>
+      <w:proofErr w:type="spellEnd"/>
+      <w:r>
+        <w:t>/</w:t>
+      </w:r>
+      <w:proofErr w:type="spellStart"/>
+      <w:r>
+        <w:t>prodYYYY</w:t>
+      </w:r>
+      <w:proofErr w:type="spellEnd"/>
+      <w:r>
+        <w:t xml:space="preserve"> folder</w:t>
+      </w:r>
+      <w:r>
+        <w:t xml:space="preserve"> that you want to calculate weightings for.</w:t>
+      </w:r>
+    </w:p>
+    <w:p>
+      <w:pPr>
+        <w:pStyle w:val="ListParagraph"/>
+        <w:numPr>
+          <w:ilvl w:val="0"/>
+          <w:numId w:val="22"/>
+        </w:numPr>
+      </w:pPr>
+      <w:r>
+        <w:t>Right click in the folder and choose Git Bash Here</w:t>
+      </w:r>
+    </w:p>
+    <w:p>
+      <w:pPr>
+        <w:pStyle w:val="ListParagraph"/>
+        <w:numPr>
+          <w:ilvl w:val="0"/>
+          <w:numId w:val="22"/>
+        </w:numPr>
+      </w:pPr>
+      <w:r>
+        <w:t>Enter the command:</w:t>
+      </w:r>
+    </w:p>
+    <w:p>
+      <w:pPr>
+        <w:pStyle w:val="ListParagraph"/>
+      </w:pPr>
+      <w:proofErr w:type="gramStart"/>
+      <w:r>
+        <w:t>git</w:t>
+      </w:r>
+      <w:proofErr w:type="gramEnd"/>
+      <w:r>
+        <w:t xml:space="preserve"> clone </w:t>
+      </w:r>
+      <w:proofErr w:type="spellStart"/>
+      <w:r>
+        <w:t>git@github.com:DavidFrenchSG</w:t>
+      </w:r>
+      <w:proofErr w:type="spellEnd"/>
+      <w:r>
+        <w:t>/</w:t>
+      </w:r>
+      <w:proofErr w:type="spellStart"/>
+      <w:r>
+        <w:t>FBS_R_Weighting.git</w:t>
+      </w:r>
+      <w:proofErr w:type="spellEnd"/>
+    </w:p>
+    <w:p>
+      <w:pPr>
+        <w:pStyle w:val="ListParagraph"/>
+      </w:pPr>
+    </w:p>
+    <w:p>
       <w:r>
         <w:t xml:space="preserve">A folder called </w:t>
       </w:r>
+      <w:proofErr w:type="spellStart"/>
       <w:r>
         <w:rPr>
           <w:i/>
         </w:rPr>
-        <w:t>Reweighting - new methodology using R Package</w:t>
-      </w:r>
-      <w:r>
-        <w:t xml:space="preserve"> should already exist in the most recent </w:t>
-      </w:r>
-      <w:proofErr w:type="spellStart"/>
-      <w:r>
-        <w:t>seerad</w:t>
-      </w:r>
-      <w:proofErr w:type="spellEnd"/>
-      <w:r>
-        <w:t>/</w:t>
-      </w:r>
-      <w:proofErr w:type="spellStart"/>
-      <w:r>
-        <w:t>fas</w:t>
-      </w:r>
-      <w:proofErr w:type="spellEnd"/>
-      <w:r>
-        <w:t>/</w:t>
-      </w:r>
-      <w:proofErr w:type="spellStart"/>
-      <w:r>
-        <w:t>raw_data</w:t>
-      </w:r>
-      <w:proofErr w:type="spellEnd"/>
-      <w:r>
-        <w:t>/</w:t>
-      </w:r>
-      <w:proofErr w:type="spellStart"/>
-      <w:r>
-        <w:t>prodYYYY</w:t>
-      </w:r>
-      <w:proofErr w:type="spellEnd"/>
-      <w:r>
-        <w:t xml:space="preserve"> folder. This folder should contain:</w:t>
+        <w:t>FBS_R_Weighting</w:t>
+      </w:r>
+      <w:proofErr w:type="spellEnd"/>
+      <w:r>
+        <w:t xml:space="preserve"> should </w:t>
+      </w:r>
+      <w:r>
+        <w:t xml:space="preserve">now </w:t>
+      </w:r>
+      <w:r>
+        <w:t>exist. This folder should contain:</w:t>
       </w:r>
     </w:p>
     <w:p>
@@ -269,6 +421,80 @@
         <w:t xml:space="preserve"> file, which contains functions used by R files created later.</w:t>
       </w:r>
     </w:p>
+    <w:p>
+      <w:pPr>
+        <w:pStyle w:val="ListParagraph"/>
+        <w:numPr>
+          <w:ilvl w:val="0"/>
+          <w:numId w:val="18"/>
+        </w:numPr>
+      </w:pPr>
+      <w:r>
+        <w:t>An “Inputs” folder.</w:t>
+      </w:r>
+    </w:p>
+    <w:p>
+      <w:pPr>
+        <w:pStyle w:val="ListParagraph"/>
+        <w:numPr>
+          <w:ilvl w:val="0"/>
+          <w:numId w:val="18"/>
+        </w:numPr>
+      </w:pPr>
+      <w:r>
+        <w:t>An “Outputs” folder.</w:t>
+      </w:r>
+    </w:p>
+    <w:p>
+      <w:pPr>
+        <w:pStyle w:val="ListParagraph"/>
+        <w:numPr>
+          <w:ilvl w:val="0"/>
+          <w:numId w:val="18"/>
+        </w:numPr>
+      </w:pPr>
+      <w:r>
+        <w:t>A couple of additional files used by R or Git – README, .</w:t>
+      </w:r>
+      <w:proofErr w:type="spellStart"/>
+      <w:r>
+        <w:t>gitignore</w:t>
+      </w:r>
+      <w:proofErr w:type="spellEnd"/>
+      <w:r>
+        <w:t>, .</w:t>
+      </w:r>
+      <w:proofErr w:type="spellStart"/>
+      <w:r>
+        <w:t>Rhistory</w:t>
+      </w:r>
+      <w:proofErr w:type="spellEnd"/>
+      <w:r>
+        <w:t xml:space="preserve">, </w:t>
+      </w:r>
+      <w:proofErr w:type="spellStart"/>
+      <w:r>
+        <w:t>FBS_R_Weighting.Rproj</w:t>
+      </w:r>
+      <w:proofErr w:type="spellEnd"/>
+      <w:r>
+        <w:t>. These can be ignored.</w:t>
+      </w:r>
+    </w:p>
+    <w:p/>
+    <w:p>
+      <w:r>
+        <w:t xml:space="preserve">The inputs/outputs folders will each contain a “Placeholder” text file; these are not used – they only exist as </w:t>
+      </w:r>
+      <w:proofErr w:type="spellStart"/>
+      <w:r>
+        <w:t>Github</w:t>
+      </w:r>
+      <w:proofErr w:type="spellEnd"/>
+      <w:r>
+        <w:t xml:space="preserve"> ignores empty folders.</w:t>
+      </w:r>
+    </w:p>
     <w:p/>
     <w:p>
       <w:r>
@@ -400,6 +626,7 @@
         </w:numPr>
       </w:pPr>
       <w:r>
+        <w:lastRenderedPageBreak/>
         <w:t>The “Total Link” and “Farm Census Link” tabs should automatically update.</w:t>
       </w:r>
     </w:p>
@@ -465,19 +692,23 @@
       <w:r>
         <w:t>File &gt; Export.</w:t>
       </w:r>
-      <w:bookmarkStart w:id="0" w:name="_GoBack"/>
-      <w:bookmarkEnd w:id="0"/>
       <w:r>
         <w:t xml:space="preserve"> Save it a</w:t>
       </w:r>
       <w:r>
-        <w:t xml:space="preserve">s a csv file in the same </w:t>
-      </w:r>
-      <w:r>
-        <w:t>folder</w:t>
-      </w:r>
-      <w:r>
-        <w:t xml:space="preserve"> as the files listed above</w:t>
+        <w:t xml:space="preserve">s a csv file in the </w:t>
+      </w:r>
+      <w:r>
+        <w:rPr>
+          <w:i/>
+        </w:rPr>
+        <w:t>Inputs</w:t>
+      </w:r>
+      <w:r>
+        <w:t xml:space="preserve"> folder</w:t>
+      </w:r>
+      <w:r>
+        <w:t xml:space="preserve"> listed above</w:t>
       </w:r>
       <w:r>
         <w:t>.</w:t>
@@ -526,7 +757,16 @@
         <w:t xml:space="preserve"> tab (also save as a csv</w:t>
       </w:r>
       <w:r>
-        <w:t xml:space="preserve"> in the same folder</w:t>
+        <w:t xml:space="preserve"> in the </w:t>
+      </w:r>
+      <w:r>
+        <w:rPr>
+          <w:i/>
+        </w:rPr>
+        <w:t>Inputs</w:t>
+      </w:r>
+      <w:r>
+        <w:t xml:space="preserve"> folder</w:t>
       </w:r>
       <w:r>
         <w:t>).</w:t>
@@ -652,7 +892,6 @@
         </w:numPr>
       </w:pPr>
       <w:r>
-        <w:lastRenderedPageBreak/>
         <w:t>RUN Census Data programme.</w:t>
       </w:r>
     </w:p>
@@ -729,7 +968,15 @@
       </w:r>
       <w:proofErr w:type="spellEnd"/>
       <w:r>
-        <w:t xml:space="preserve"> and FBSurveyYYYY.csv files.</w:t>
+        <w:t xml:space="preserve"> and FBSurveyYYYY.csv files</w:t>
+      </w:r>
+      <w:r>
+        <w:t xml:space="preserve"> in the Outputs folder</w:t>
+      </w:r>
+      <w:bookmarkStart w:id="0" w:name="_GoBack"/>
+      <w:bookmarkEnd w:id="0"/>
+      <w:r>
+        <w:t>.</w:t>
       </w:r>
     </w:p>
     <w:p/>
@@ -756,7 +1003,13 @@
       </w:r>
       <w:proofErr w:type="spellEnd"/>
       <w:r>
-        <w:t xml:space="preserve"> file. This will produce FBSWTYYYY.csv and FBSWTYYYY_Histogram.pdf.</w:t>
+        <w:t xml:space="preserve"> file</w:t>
+      </w:r>
+      <w:r>
+        <w:t xml:space="preserve"> (found in the Outputs folder)</w:t>
+      </w:r>
+      <w:r>
+        <w:t>. This will produce FBSWTYYYY.csv and FBSWTYYYY_Histogram.pdf.</w:t>
       </w:r>
     </w:p>
     <w:p/>
@@ -965,6 +1218,7 @@
         </w:numPr>
       </w:pPr>
       <w:r>
+        <w:lastRenderedPageBreak/>
         <w:t xml:space="preserve">Run </w:t>
       </w:r>
       <w:proofErr w:type="spellStart"/>
@@ -5069,6 +5323,119 @@
     </w:lvl>
   </w:abstractNum>
   <w:abstractNum w:abstractNumId="6" w15:restartNumberingAfterBreak="0">
+    <w:nsid w:val="3DAF1701"/>
+    <w:multiLevelType w:val="hybridMultilevel"/>
+    <w:tmpl w:val="9A6C8C72"/>
+    <w:lvl w:ilvl="0" w:tplc="08090001">
+      <w:start w:val="1"/>
+      <w:numFmt w:val="bullet"/>
+      <w:lvlText w:val=""/>
+      <w:lvlJc w:val="left"/>
+      <w:pPr>
+        <w:ind w:left="720" w:hanging="360"/>
+      </w:pPr>
+      <w:rPr>
+        <w:rFonts w:ascii="Symbol" w:hAnsi="Symbol" w:hint="default"/>
+      </w:rPr>
+    </w:lvl>
+    <w:lvl w:ilvl="1" w:tplc="08090003" w:tentative="1">
+      <w:start w:val="1"/>
+      <w:numFmt w:val="bullet"/>
+      <w:lvlText w:val="o"/>
+      <w:lvlJc w:val="left"/>
+      <w:pPr>
+        <w:ind w:left="1440" w:hanging="360"/>
+      </w:pPr>
+      <w:rPr>
+        <w:rFonts w:ascii="Courier New" w:hAnsi="Courier New" w:cs="Courier New" w:hint="default"/>
+      </w:rPr>
+    </w:lvl>
+    <w:lvl w:ilvl="2" w:tplc="08090005" w:tentative="1">
+      <w:start w:val="1"/>
+      <w:numFmt w:val="bullet"/>
+      <w:lvlText w:val=""/>
+      <w:lvlJc w:val="left"/>
+      <w:pPr>
+        <w:ind w:left="2160" w:hanging="360"/>
+      </w:pPr>
+      <w:rPr>
+        <w:rFonts w:ascii="Wingdings" w:hAnsi="Wingdings" w:hint="default"/>
+      </w:rPr>
+    </w:lvl>
+    <w:lvl w:ilvl="3" w:tplc="08090001" w:tentative="1">
+      <w:start w:val="1"/>
+      <w:numFmt w:val="bullet"/>
+      <w:lvlText w:val=""/>
+      <w:lvlJc w:val="left"/>
+      <w:pPr>
+        <w:ind w:left="2880" w:hanging="360"/>
+      </w:pPr>
+      <w:rPr>
+        <w:rFonts w:ascii="Symbol" w:hAnsi="Symbol" w:hint="default"/>
+      </w:rPr>
+    </w:lvl>
+    <w:lvl w:ilvl="4" w:tplc="08090003" w:tentative="1">
+      <w:start w:val="1"/>
+      <w:numFmt w:val="bullet"/>
+      <w:lvlText w:val="o"/>
+      <w:lvlJc w:val="left"/>
+      <w:pPr>
+        <w:ind w:left="3600" w:hanging="360"/>
+      </w:pPr>
+      <w:rPr>
+        <w:rFonts w:ascii="Courier New" w:hAnsi="Courier New" w:cs="Courier New" w:hint="default"/>
+      </w:rPr>
+    </w:lvl>
+    <w:lvl w:ilvl="5" w:tplc="08090005" w:tentative="1">
+      <w:start w:val="1"/>
+      <w:numFmt w:val="bullet"/>
+      <w:lvlText w:val=""/>
+      <w:lvlJc w:val="left"/>
+      <w:pPr>
+        <w:ind w:left="4320" w:hanging="360"/>
+      </w:pPr>
+      <w:rPr>
+        <w:rFonts w:ascii="Wingdings" w:hAnsi="Wingdings" w:hint="default"/>
+      </w:rPr>
+    </w:lvl>
+    <w:lvl w:ilvl="6" w:tplc="08090001" w:tentative="1">
+      <w:start w:val="1"/>
+      <w:numFmt w:val="bullet"/>
+      <w:lvlText w:val=""/>
+      <w:lvlJc w:val="left"/>
+      <w:pPr>
+        <w:ind w:left="5040" w:hanging="360"/>
+      </w:pPr>
+      <w:rPr>
+        <w:rFonts w:ascii="Symbol" w:hAnsi="Symbol" w:hint="default"/>
+      </w:rPr>
+    </w:lvl>
+    <w:lvl w:ilvl="7" w:tplc="08090003" w:tentative="1">
+      <w:start w:val="1"/>
+      <w:numFmt w:val="bullet"/>
+      <w:lvlText w:val="o"/>
+      <w:lvlJc w:val="left"/>
+      <w:pPr>
+        <w:ind w:left="5760" w:hanging="360"/>
+      </w:pPr>
+      <w:rPr>
+        <w:rFonts w:ascii="Courier New" w:hAnsi="Courier New" w:cs="Courier New" w:hint="default"/>
+      </w:rPr>
+    </w:lvl>
+    <w:lvl w:ilvl="8" w:tplc="08090005" w:tentative="1">
+      <w:start w:val="1"/>
+      <w:numFmt w:val="bullet"/>
+      <w:lvlText w:val=""/>
+      <w:lvlJc w:val="left"/>
+      <w:pPr>
+        <w:ind w:left="6480" w:hanging="360"/>
+      </w:pPr>
+      <w:rPr>
+        <w:rFonts w:ascii="Wingdings" w:hAnsi="Wingdings" w:hint="default"/>
+      </w:rPr>
+    </w:lvl>
+  </w:abstractNum>
+  <w:abstractNum w:abstractNumId="7" w15:restartNumberingAfterBreak="0">
     <w:nsid w:val="3E772E17"/>
     <w:multiLevelType w:val="hybridMultilevel"/>
     <w:tmpl w:val="E18A0CC6"/>
@@ -5181,7 +5548,7 @@
       </w:rPr>
     </w:lvl>
   </w:abstractNum>
-  <w:abstractNum w:abstractNumId="7" w15:restartNumberingAfterBreak="0">
+  <w:abstractNum w:abstractNumId="8" w15:restartNumberingAfterBreak="0">
     <w:nsid w:val="40681ED5"/>
     <w:multiLevelType w:val="hybridMultilevel"/>
     <w:tmpl w:val="2BD6F44A"/>
@@ -5294,7 +5661,7 @@
       </w:rPr>
     </w:lvl>
   </w:abstractNum>
-  <w:abstractNum w:abstractNumId="8" w15:restartNumberingAfterBreak="0">
+  <w:abstractNum w:abstractNumId="9" w15:restartNumberingAfterBreak="0">
     <w:nsid w:val="52CD4057"/>
     <w:multiLevelType w:val="hybridMultilevel"/>
     <w:tmpl w:val="0CDA7A74"/>
@@ -5380,7 +5747,7 @@
       </w:pPr>
     </w:lvl>
   </w:abstractNum>
-  <w:abstractNum w:abstractNumId="9" w15:restartNumberingAfterBreak="0">
+  <w:abstractNum w:abstractNumId="10" w15:restartNumberingAfterBreak="0">
     <w:nsid w:val="5DDA49E8"/>
     <w:multiLevelType w:val="hybridMultilevel"/>
     <w:tmpl w:val="74EA8F7A"/>
@@ -5465,7 +5832,7 @@
       </w:pPr>
     </w:lvl>
   </w:abstractNum>
-  <w:abstractNum w:abstractNumId="10" w15:restartNumberingAfterBreak="0">
+  <w:abstractNum w:abstractNumId="11" w15:restartNumberingAfterBreak="0">
     <w:nsid w:val="652C1161"/>
     <w:multiLevelType w:val="singleLevel"/>
     <w:tmpl w:val="F80453F2"/>
@@ -5486,7 +5853,7 @@
       </w:rPr>
     </w:lvl>
   </w:abstractNum>
-  <w:abstractNum w:abstractNumId="11" w15:restartNumberingAfterBreak="0">
+  <w:abstractNum w:abstractNumId="12" w15:restartNumberingAfterBreak="0">
     <w:nsid w:val="67D36268"/>
     <w:multiLevelType w:val="hybridMultilevel"/>
     <w:tmpl w:val="82ACA9C4"/>
@@ -5599,7 +5966,7 @@
       </w:rPr>
     </w:lvl>
   </w:abstractNum>
-  <w:abstractNum w:abstractNumId="12" w15:restartNumberingAfterBreak="0">
+  <w:abstractNum w:abstractNumId="13" w15:restartNumberingAfterBreak="0">
     <w:nsid w:val="6B2F47C7"/>
     <w:multiLevelType w:val="hybridMultilevel"/>
     <w:tmpl w:val="9E3E412A"/>
@@ -5709,7 +6076,7 @@
       </w:rPr>
     </w:lvl>
   </w:abstractNum>
-  <w:abstractNum w:abstractNumId="13" w15:restartNumberingAfterBreak="0">
+  <w:abstractNum w:abstractNumId="14" w15:restartNumberingAfterBreak="0">
     <w:nsid w:val="6F961864"/>
     <w:multiLevelType w:val="hybridMultilevel"/>
     <w:tmpl w:val="6A105B0A"/>
@@ -5822,7 +6189,7 @@
       </w:rPr>
     </w:lvl>
   </w:abstractNum>
-  <w:abstractNum w:abstractNumId="14" w15:restartNumberingAfterBreak="0">
+  <w:abstractNum w:abstractNumId="15" w15:restartNumberingAfterBreak="0">
     <w:nsid w:val="7B9438A6"/>
     <w:multiLevelType w:val="hybridMultilevel"/>
     <w:tmpl w:val="C958DD5A"/>
@@ -5936,7 +6303,7 @@
     </w:lvl>
   </w:abstractNum>
   <w:num w:numId="1">
-    <w:abstractNumId w:val="10"/>
+    <w:abstractNumId w:val="11"/>
   </w:num>
   <w:num w:numId="2">
     <w:abstractNumId w:val="0"/>
@@ -5948,16 +6315,16 @@
     <w:abstractNumId w:val="0"/>
   </w:num>
   <w:num w:numId="5">
-    <w:abstractNumId w:val="10"/>
+    <w:abstractNumId w:val="11"/>
   </w:num>
   <w:num w:numId="6">
     <w:abstractNumId w:val="0"/>
   </w:num>
   <w:num w:numId="7">
-    <w:abstractNumId w:val="13"/>
+    <w:abstractNumId w:val="14"/>
   </w:num>
   <w:num w:numId="8">
-    <w:abstractNumId w:val="11"/>
+    <w:abstractNumId w:val="12"/>
   </w:num>
   <w:num w:numId="9">
     <w:abstractNumId w:val="5"/>
@@ -5991,7 +6358,7 @@
     </w:lvlOverride>
   </w:num>
   <w:num w:numId="11">
-    <w:abstractNumId w:val="9"/>
+    <w:abstractNumId w:val="10"/>
     <w:lvlOverride w:ilvl="0"/>
     <w:lvlOverride w:ilvl="1">
       <w:startOverride w:val="1"/>
@@ -6033,7 +6400,7 @@
     <w:lvlOverride w:ilvl="8"/>
   </w:num>
   <w:num w:numId="13">
-    <w:abstractNumId w:val="8"/>
+    <w:abstractNumId w:val="9"/>
     <w:lvlOverride w:ilvl="0">
       <w:startOverride w:val="1"/>
     </w:lvlOverride>
@@ -6063,7 +6430,7 @@
     </w:lvlOverride>
   </w:num>
   <w:num w:numId="14">
-    <w:abstractNumId w:val="12"/>
+    <w:abstractNumId w:val="13"/>
     <w:lvlOverride w:ilvl="0">
       <w:startOverride w:val="1"/>
     </w:lvlOverride>
@@ -6097,16 +6464,19 @@
     <w:abstractNumId w:val="1"/>
   </w:num>
   <w:num w:numId="18">
-    <w:abstractNumId w:val="6"/>
+    <w:abstractNumId w:val="7"/>
   </w:num>
   <w:num w:numId="19">
-    <w:abstractNumId w:val="14"/>
+    <w:abstractNumId w:val="15"/>
   </w:num>
   <w:num w:numId="20">
     <w:abstractNumId w:val="4"/>
   </w:num>
   <w:num w:numId="21">
-    <w:abstractNumId w:val="7"/>
+    <w:abstractNumId w:val="8"/>
+  </w:num>
+  <w:num w:numId="22">
+    <w:abstractNumId w:val="6"/>
   </w:num>
 </w:numbering>
 </file>
@@ -6566,7 +6936,6 @@
   <w:style w:type="character" w:default="1" w:styleId="DefaultParagraphFont">
     <w:name w:val="Default Paragraph Font"/>
     <w:uiPriority w:val="1"/>
-    <w:semiHidden/>
     <w:unhideWhenUsed/>
   </w:style>
   <w:style w:type="table" w:default="1" w:styleId="TableNormal">
@@ -6798,6 +7167,18 @@
       <w:smallCaps/>
       <w:color w:val="5B9BD5" w:themeColor="accent1"/>
       <w:spacing w:val="5"/>
+    </w:rPr>
+  </w:style>
+  <w:style w:type="character" w:styleId="IntenseEmphasis">
+    <w:name w:val="Intense Emphasis"/>
+    <w:basedOn w:val="DefaultParagraphFont"/>
+    <w:uiPriority w:val="21"/>
+    <w:qFormat/>
+    <w:rsid w:val="00BE3698"/>
+    <w:rPr>
+      <w:i/>
+      <w:iCs/>
+      <w:color w:val="5B9BD5" w:themeColor="accent1"/>
     </w:rPr>
   </w:style>
 </w:styles>

</xml_diff>